<commit_message>
Agregadas las minuas de reunion faltantes y cuestionario.
</commit_message>
<xml_diff>
--- a/SAP - TECNOLOGIA/Iteración II/01 - Análisis de Requerimientos/01 - Reuniones/Minuta de Reunion_06.docx
+++ b/SAP - TECNOLOGIA/Iteración II/01 - Análisis de Requerimientos/01 - Reuniones/Minuta de Reunion_06.docx
@@ -866,6 +866,183 @@
         </w:tc>
       </w:tr>
     </w:tbl>
+    <w:p>
+      <w:pPr>
+        <w:jc w:val="both"/>
+        <w:rPr>
+          <w:i/>
+        </w:rPr>
+      </w:pPr>
+      <w:r>
+        <w:rPr>
+          <w:i/>
+        </w:rPr>
+        <w:t xml:space="preserve">Se adjunta cuestionario del </w:t>
+      </w:r>
+      <w:proofErr w:type="spellStart"/>
+      <w:r>
+        <w:rPr>
+          <w:i/>
+        </w:rPr>
+        <w:t>cuál</w:t>
+      </w:r>
+      <w:proofErr w:type="spellEnd"/>
+      <w:r>
+        <w:rPr>
+          <w:i/>
+        </w:rPr>
+        <w:t xml:space="preserve"> se desprenden los nuevos requisitos.</w:t>
+      </w:r>
+    </w:p>
+    <w:p>
+      <w:pPr>
+        <w:jc w:val="both"/>
+        <w:rPr>
+          <w:u w:val="single"/>
+        </w:rPr>
+      </w:pPr>
+      <w:r>
+        <w:rPr>
+          <w:u w:val="single"/>
+        </w:rPr>
+        <w:br w:type="page"/>
+      </w:r>
+    </w:p>
+    <w:p>
+      <w:pPr>
+        <w:jc w:val="both"/>
+        <w:rPr>
+          <w:u w:val="single"/>
+        </w:rPr>
+      </w:pPr>
+      <w:r>
+        <w:rPr>
+          <w:u w:val="single"/>
+        </w:rPr>
+        <w:lastRenderedPageBreak/>
+        <w:t xml:space="preserve">Cuestionario </w:t>
+      </w:r>
+    </w:p>
+    <w:p>
+      <w:pPr>
+        <w:pStyle w:val="Prrafodelista"/>
+        <w:numPr>
+          <w:ilvl w:val="0"/>
+          <w:numId w:val="9"/>
+        </w:numPr>
+        <w:suppressAutoHyphens/>
+        <w:spacing w:after="160" w:line="259" w:lineRule="auto"/>
+        <w:contextualSpacing/>
+        <w:jc w:val="both"/>
+      </w:pPr>
+      <w:r>
+        <w:rPr>
+          <w:u w:val="single"/>
+        </w:rPr>
+        <w:t>Una vez que el usuario gestiona su pedido, ¿Cómo prosigue la operación?</w:t>
+      </w:r>
+    </w:p>
+    <w:p>
+      <w:pPr>
+        <w:ind w:left="708"/>
+        <w:jc w:val="both"/>
+      </w:pPr>
+      <w:r>
+        <w:t>El usuario tiene que tener la posibilidad de efectivizar el envío de su pedido, con el fin de cerrar la operación</w:t>
+      </w:r>
+    </w:p>
+    <w:p>
+      <w:pPr>
+        <w:pStyle w:val="Prrafodelista"/>
+        <w:numPr>
+          <w:ilvl w:val="0"/>
+          <w:numId w:val="9"/>
+        </w:numPr>
+        <w:suppressAutoHyphens/>
+        <w:spacing w:after="160" w:line="259" w:lineRule="auto"/>
+        <w:contextualSpacing/>
+        <w:jc w:val="both"/>
+      </w:pPr>
+      <w:r>
+        <w:rPr>
+          <w:u w:val="single"/>
+        </w:rPr>
+        <w:t>¿Qué restricciones se le presentan al usuario a la hora de efectivizar el pedido?</w:t>
+      </w:r>
+    </w:p>
+    <w:p>
+      <w:pPr>
+        <w:ind w:left="708"/>
+        <w:jc w:val="both"/>
+      </w:pPr>
+      <w:r>
+        <w:t>Primeramente, el usuario que realiza un pedido en el e-</w:t>
+      </w:r>
+      <w:proofErr w:type="spellStart"/>
+      <w:r>
+        <w:t>commerce</w:t>
+      </w:r>
+      <w:proofErr w:type="spellEnd"/>
+      <w:r>
+        <w:t>, tiene que tener una cuenta en la página de la cual necesitamos la dirección, el nombre, un e-mail y teléfono como datos esenciales. Otra manera puede ser que se registren mediante los usuarios de las redes sociales como Facebook, twitter entre otras.</w:t>
+      </w:r>
+    </w:p>
+    <w:p>
+      <w:pPr>
+        <w:pStyle w:val="Prrafodelista"/>
+        <w:numPr>
+          <w:ilvl w:val="0"/>
+          <w:numId w:val="9"/>
+        </w:numPr>
+        <w:suppressAutoHyphens/>
+        <w:spacing w:after="160" w:line="259" w:lineRule="auto"/>
+        <w:contextualSpacing/>
+        <w:jc w:val="both"/>
+      </w:pPr>
+      <w:r>
+        <w:rPr>
+          <w:u w:val="single"/>
+        </w:rPr>
+        <w:t>En el caso que el usuario quiera enviar su pedido a una dirección que no sea la posee en su cuenta actual, ¿Cómo le gustaría manejarlo?</w:t>
+      </w:r>
+    </w:p>
+    <w:p>
+      <w:pPr>
+        <w:ind w:left="708"/>
+        <w:jc w:val="both"/>
+      </w:pPr>
+      <w:r>
+        <w:t>El usuario debe poder ingresar una nueva dirección temporal para el pedido.</w:t>
+      </w:r>
+    </w:p>
+    <w:p>
+      <w:pPr>
+        <w:pStyle w:val="Prrafodelista"/>
+        <w:numPr>
+          <w:ilvl w:val="0"/>
+          <w:numId w:val="9"/>
+        </w:numPr>
+        <w:suppressAutoHyphens/>
+        <w:spacing w:after="160" w:line="259" w:lineRule="auto"/>
+        <w:contextualSpacing/>
+        <w:jc w:val="both"/>
+      </w:pPr>
+      <w:r>
+        <w:rPr>
+          <w:u w:val="single"/>
+        </w:rPr>
+        <w:t>Una vez que se termina la operación de envío, ¿Cuál le parece el próximo paso?</w:t>
+      </w:r>
+    </w:p>
+    <w:p>
+      <w:pPr>
+        <w:ind w:left="708"/>
+        <w:jc w:val="both"/>
+      </w:pPr>
+      <w:r>
+        <w:t>Es de suma importancia indicarle al usuario una estimación del tiempo en que tardará el pedido a llegar a sus manos. El paso a seguir sería informarle al usuario los datos del pedido mediante un correo electrónico, de forma que se afiance la confianza.</w:t>
+      </w:r>
+    </w:p>
     <w:p>
       <w:bookmarkStart w:id="0" w:name="_GoBack"/>
       <w:bookmarkEnd w:id="0"/>
@@ -990,7 +1167,7 @@
 
 <file path=word/numbering.xml><?xml version="1.0" encoding="utf-8"?>
 <w:numbering xmlns:wpc="http://schemas.microsoft.com/office/word/2010/wordprocessingCanvas" xmlns:mc="http://schemas.openxmlformats.org/markup-compatibility/2006" xmlns:o="urn:schemas-microsoft-com:office:office" xmlns:r="http://schemas.openxmlformats.org/officeDocument/2006/relationships" xmlns:m="http://schemas.openxmlformats.org/officeDocument/2006/math" xmlns:v="urn:schemas-microsoft-com:vml" xmlns:wp14="http://schemas.microsoft.com/office/word/2010/wordprocessingDrawing" xmlns:wp="http://schemas.openxmlformats.org/drawingml/2006/wordprocessingDrawing" xmlns:w10="urn:schemas-microsoft-com:office:word" xmlns:w="http://schemas.openxmlformats.org/wordprocessingml/2006/main" xmlns:w14="http://schemas.microsoft.com/office/word/2010/wordml" xmlns:w15="http://schemas.microsoft.com/office/word/2012/wordml" xmlns:wpg="http://schemas.microsoft.com/office/word/2010/wordprocessingGroup" xmlns:wpi="http://schemas.microsoft.com/office/word/2010/wordprocessingInk" xmlns:wne="http://schemas.microsoft.com/office/word/2006/wordml" xmlns:wps="http://schemas.microsoft.com/office/word/2010/wordprocessingShape" mc:Ignorable="w14 w15 wp14">
-  <w:abstractNum w:abstractNumId="0">
+  <w:abstractNum w:abstractNumId="0" w15:restartNumberingAfterBreak="0">
     <w:nsid w:val="11995534"/>
     <w:multiLevelType w:val="multilevel"/>
     <w:tmpl w:val="058C0F86"/>
@@ -1130,7 +1307,7 @@
       </w:rPr>
     </w:lvl>
   </w:abstractNum>
-  <w:abstractNum w:abstractNumId="1">
+  <w:abstractNum w:abstractNumId="1" w15:restartNumberingAfterBreak="0">
     <w:nsid w:val="32CB4AAC"/>
     <w:multiLevelType w:val="hybridMultilevel"/>
     <w:tmpl w:val="EA684B54"/>
@@ -1216,7 +1393,7 @@
       </w:rPr>
     </w:lvl>
   </w:abstractNum>
-  <w:abstractNum w:abstractNumId="2">
+  <w:abstractNum w:abstractNumId="2" w15:restartNumberingAfterBreak="0">
     <w:nsid w:val="38584B2F"/>
     <w:multiLevelType w:val="hybridMultilevel"/>
     <w:tmpl w:val="3B8A7A02"/>
@@ -1302,7 +1479,7 @@
       </w:rPr>
     </w:lvl>
   </w:abstractNum>
-  <w:abstractNum w:abstractNumId="3">
+  <w:abstractNum w:abstractNumId="3" w15:restartNumberingAfterBreak="0">
     <w:nsid w:val="3F487240"/>
     <w:multiLevelType w:val="hybridMultilevel"/>
     <w:tmpl w:val="8A626866"/>
@@ -1388,7 +1565,7 @@
       </w:pPr>
     </w:lvl>
   </w:abstractNum>
-  <w:abstractNum w:abstractNumId="4">
+  <w:abstractNum w:abstractNumId="4" w15:restartNumberingAfterBreak="0">
     <w:nsid w:val="47D5766D"/>
     <w:multiLevelType w:val="hybridMultilevel"/>
     <w:tmpl w:val="04C07A20"/>
@@ -1474,7 +1651,7 @@
       </w:rPr>
     </w:lvl>
   </w:abstractNum>
-  <w:abstractNum w:abstractNumId="5">
+  <w:abstractNum w:abstractNumId="5" w15:restartNumberingAfterBreak="0">
     <w:nsid w:val="5C6420F7"/>
     <w:multiLevelType w:val="hybridMultilevel"/>
     <w:tmpl w:val="C08EAA68"/>
@@ -1560,7 +1737,7 @@
       </w:rPr>
     </w:lvl>
   </w:abstractNum>
-  <w:abstractNum w:abstractNumId="6">
+  <w:abstractNum w:abstractNumId="6" w15:restartNumberingAfterBreak="0">
     <w:nsid w:val="6D577533"/>
     <w:multiLevelType w:val="hybridMultilevel"/>
     <w:tmpl w:val="E90AC234"/>
@@ -1646,7 +1823,120 @@
       </w:rPr>
     </w:lvl>
   </w:abstractNum>
-  <w:abstractNum w:abstractNumId="7">
+  <w:abstractNum w:abstractNumId="7" w15:restartNumberingAfterBreak="0">
+    <w:nsid w:val="71C85579"/>
+    <w:multiLevelType w:val="hybridMultilevel"/>
+    <w:tmpl w:val="7EE23FBE"/>
+    <w:lvl w:ilvl="0" w:tplc="2C0A0001">
+      <w:start w:val="1"/>
+      <w:numFmt w:val="bullet"/>
+      <w:lvlText w:val=""/>
+      <w:lvlJc w:val="left"/>
+      <w:pPr>
+        <w:ind w:left="720" w:hanging="360"/>
+      </w:pPr>
+      <w:rPr>
+        <w:rFonts w:ascii="Symbol" w:hAnsi="Symbol" w:hint="default"/>
+      </w:rPr>
+    </w:lvl>
+    <w:lvl w:ilvl="1" w:tplc="2C0A0003" w:tentative="1">
+      <w:start w:val="1"/>
+      <w:numFmt w:val="bullet"/>
+      <w:lvlText w:val="o"/>
+      <w:lvlJc w:val="left"/>
+      <w:pPr>
+        <w:ind w:left="1440" w:hanging="360"/>
+      </w:pPr>
+      <w:rPr>
+        <w:rFonts w:ascii="Courier New" w:hAnsi="Courier New" w:cs="Courier New" w:hint="default"/>
+      </w:rPr>
+    </w:lvl>
+    <w:lvl w:ilvl="2" w:tplc="2C0A0005" w:tentative="1">
+      <w:start w:val="1"/>
+      <w:numFmt w:val="bullet"/>
+      <w:lvlText w:val=""/>
+      <w:lvlJc w:val="left"/>
+      <w:pPr>
+        <w:ind w:left="2160" w:hanging="360"/>
+      </w:pPr>
+      <w:rPr>
+        <w:rFonts w:ascii="Wingdings" w:hAnsi="Wingdings" w:hint="default"/>
+      </w:rPr>
+    </w:lvl>
+    <w:lvl w:ilvl="3" w:tplc="2C0A0001" w:tentative="1">
+      <w:start w:val="1"/>
+      <w:numFmt w:val="bullet"/>
+      <w:lvlText w:val=""/>
+      <w:lvlJc w:val="left"/>
+      <w:pPr>
+        <w:ind w:left="2880" w:hanging="360"/>
+      </w:pPr>
+      <w:rPr>
+        <w:rFonts w:ascii="Symbol" w:hAnsi="Symbol" w:hint="default"/>
+      </w:rPr>
+    </w:lvl>
+    <w:lvl w:ilvl="4" w:tplc="2C0A0003" w:tentative="1">
+      <w:start w:val="1"/>
+      <w:numFmt w:val="bullet"/>
+      <w:lvlText w:val="o"/>
+      <w:lvlJc w:val="left"/>
+      <w:pPr>
+        <w:ind w:left="3600" w:hanging="360"/>
+      </w:pPr>
+      <w:rPr>
+        <w:rFonts w:ascii="Courier New" w:hAnsi="Courier New" w:cs="Courier New" w:hint="default"/>
+      </w:rPr>
+    </w:lvl>
+    <w:lvl w:ilvl="5" w:tplc="2C0A0005" w:tentative="1">
+      <w:start w:val="1"/>
+      <w:numFmt w:val="bullet"/>
+      <w:lvlText w:val=""/>
+      <w:lvlJc w:val="left"/>
+      <w:pPr>
+        <w:ind w:left="4320" w:hanging="360"/>
+      </w:pPr>
+      <w:rPr>
+        <w:rFonts w:ascii="Wingdings" w:hAnsi="Wingdings" w:hint="default"/>
+      </w:rPr>
+    </w:lvl>
+    <w:lvl w:ilvl="6" w:tplc="2C0A0001" w:tentative="1">
+      <w:start w:val="1"/>
+      <w:numFmt w:val="bullet"/>
+      <w:lvlText w:val=""/>
+      <w:lvlJc w:val="left"/>
+      <w:pPr>
+        <w:ind w:left="5040" w:hanging="360"/>
+      </w:pPr>
+      <w:rPr>
+        <w:rFonts w:ascii="Symbol" w:hAnsi="Symbol" w:hint="default"/>
+      </w:rPr>
+    </w:lvl>
+    <w:lvl w:ilvl="7" w:tplc="2C0A0003" w:tentative="1">
+      <w:start w:val="1"/>
+      <w:numFmt w:val="bullet"/>
+      <w:lvlText w:val="o"/>
+      <w:lvlJc w:val="left"/>
+      <w:pPr>
+        <w:ind w:left="5760" w:hanging="360"/>
+      </w:pPr>
+      <w:rPr>
+        <w:rFonts w:ascii="Courier New" w:hAnsi="Courier New" w:cs="Courier New" w:hint="default"/>
+      </w:rPr>
+    </w:lvl>
+    <w:lvl w:ilvl="8" w:tplc="2C0A0005" w:tentative="1">
+      <w:start w:val="1"/>
+      <w:numFmt w:val="bullet"/>
+      <w:lvlText w:val=""/>
+      <w:lvlJc w:val="left"/>
+      <w:pPr>
+        <w:ind w:left="6480" w:hanging="360"/>
+      </w:pPr>
+      <w:rPr>
+        <w:rFonts w:ascii="Wingdings" w:hAnsi="Wingdings" w:hint="default"/>
+      </w:rPr>
+    </w:lvl>
+  </w:abstractNum>
+  <w:abstractNum w:abstractNumId="8" w15:restartNumberingAfterBreak="0">
     <w:nsid w:val="7B6778B3"/>
     <w:multiLevelType w:val="multilevel"/>
     <w:tmpl w:val="88942266"/>
@@ -1775,13 +2065,16 @@
     <w:abstractNumId w:val="6"/>
   </w:num>
   <w:num w:numId="6">
-    <w:abstractNumId w:val="7"/>
+    <w:abstractNumId w:val="8"/>
   </w:num>
   <w:num w:numId="7">
     <w:abstractNumId w:val="0"/>
   </w:num>
   <w:num w:numId="8">
     <w:abstractNumId w:val="3"/>
+  </w:num>
+  <w:num w:numId="9">
+    <w:abstractNumId w:val="7"/>
   </w:num>
 </w:numbering>
 </file>

</xml_diff>